<commit_message>
Load more demo files
</commit_message>
<xml_diff>
--- a/UserGuide.docx
+++ b/UserGuide.docx
@@ -6,13 +6,8 @@
       <w:pPr>
         <w:pStyle w:val="Title"/>
       </w:pPr>
-      <w:proofErr w:type="spellStart"/>
-      <w:r>
-        <w:t>QDyeFinder</w:t>
-      </w:r>
-      <w:proofErr w:type="spellEnd"/>
-      <w:r>
-        <w:t xml:space="preserve"> Basic Read Me</w:t>
+      <w:r>
+        <w:t>QDyeFinder Basic Read Me</w:t>
       </w:r>
     </w:p>
     <w:p>
@@ -32,19 +27,11 @@
         </w:numPr>
       </w:pPr>
       <w:hyperlink r:id="rId5" w:history="1">
-        <w:proofErr w:type="spellStart"/>
         <w:r>
           <w:rPr>
             <w:rStyle w:val="Hyperlink"/>
           </w:rPr>
-          <w:t>Bioformats</w:t>
-        </w:r>
-        <w:proofErr w:type="spellEnd"/>
-        <w:r>
-          <w:rPr>
-            <w:rStyle w:val="Hyperlink"/>
-          </w:rPr>
-          <w:t xml:space="preserve"> MATLAB toolbox</w:t>
+          <w:t>Bioformats MATLAB toolbox</w:t>
         </w:r>
       </w:hyperlink>
     </w:p>
@@ -62,15 +49,7 @@
     </w:p>
     <w:p>
       <w:r>
-        <w:t xml:space="preserve">NB this is designed to be a </w:t>
-      </w:r>
-      <w:proofErr w:type="spellStart"/>
-      <w:r>
-        <w:t>stand alone</w:t>
-      </w:r>
-      <w:proofErr w:type="spellEnd"/>
-      <w:r>
-        <w:t xml:space="preserve"> version – any </w:t>
+        <w:t xml:space="preserve">NB this is designed to be a stand alone version – any </w:t>
       </w:r>
       <w:r>
         <w:t xml:space="preserve">non-published </w:t>
@@ -116,11 +95,9 @@
       <w:r>
         <w:t xml:space="preserve">Simply download this repository and set the path (with subfolders) in MATLAB. This readme guide will guide you through the main steps of </w:t>
       </w:r>
-      <w:proofErr w:type="spellStart"/>
       <w:r>
         <w:t>QDyeFinder</w:t>
       </w:r>
-      <w:proofErr w:type="spellEnd"/>
     </w:p>
     <w:p>
       <w:pPr>
@@ -138,25 +115,15 @@
     <w:p/>
     <w:p>
       <w:r>
-        <w:t xml:space="preserve">For additional information on </w:t>
-      </w:r>
-      <w:proofErr w:type="spellStart"/>
-      <w:r>
-        <w:t>QDyeFinder</w:t>
-      </w:r>
-      <w:proofErr w:type="spellEnd"/>
-      <w:r>
-        <w:t xml:space="preserve"> please see our paper on </w:t>
+        <w:t xml:space="preserve">For additional information on QDyeFinder please see our paper on </w:t>
       </w:r>
       <w:hyperlink r:id="rId8" w:history="1">
-        <w:proofErr w:type="spellStart"/>
         <w:r>
           <w:rPr>
             <w:rStyle w:val="Hyperlink"/>
           </w:rPr>
           <w:t>biorxiv</w:t>
         </w:r>
-        <w:proofErr w:type="spellEnd"/>
       </w:hyperlink>
     </w:p>
     <w:p>
@@ -251,18 +218,7 @@
     </w:p>
     <w:p>
       <w:r>
-        <w:t xml:space="preserve">Our small size demo image and workspaces are available on the </w:t>
-      </w:r>
-      <w:proofErr w:type="spellStart"/>
-      <w:r>
-        <w:t>QDyeFinder</w:t>
-      </w:r>
-      <w:proofErr w:type="spellEnd"/>
-      <w:r>
-        <w:t xml:space="preserve"> repository</w:t>
-      </w:r>
-      <w:r>
-        <w:t>.</w:t>
+        <w:t>Our small size demo image and workspaces are available on the QDyeFinder repository.</w:t>
       </w:r>
     </w:p>
     <w:p>
@@ -291,39 +247,8 @@
           <w:szCs w:val="20"/>
           <w:shd w:val="pct15" w:color="auto" w:fill="FFFFFF"/>
         </w:rPr>
-        <w:t>[</w:t>
-      </w:r>
-      <w:proofErr w:type="spellStart"/>
-      <w:r>
-        <w:rPr>
-          <w:rFonts w:ascii="Consolas" w:eastAsia="Times New Roman" w:hAnsi="Consolas" w:cs="Times New Roman"/>
-          <w:sz w:val="20"/>
-          <w:szCs w:val="20"/>
-          <w:shd w:val="pct15" w:color="auto" w:fill="FFFFFF"/>
-        </w:rPr>
-        <w:t>cData,Scale,dim</w:t>
-      </w:r>
-      <w:proofErr w:type="spellEnd"/>
-      <w:r>
-        <w:rPr>
-          <w:rFonts w:ascii="Consolas" w:eastAsia="Times New Roman" w:hAnsi="Consolas" w:cs="Times New Roman"/>
-          <w:sz w:val="20"/>
-          <w:szCs w:val="20"/>
-          <w:shd w:val="pct15" w:color="auto" w:fill="FFFFFF"/>
-        </w:rPr>
-        <w:t>]=</w:t>
-      </w:r>
-      <w:proofErr w:type="spellStart"/>
-      <w:r>
-        <w:rPr>
-          <w:rFonts w:ascii="Consolas" w:eastAsia="Times New Roman" w:hAnsi="Consolas" w:cs="Times New Roman"/>
-          <w:sz w:val="20"/>
-          <w:szCs w:val="20"/>
-          <w:shd w:val="pct15" w:color="auto" w:fill="FFFFFF"/>
-        </w:rPr>
-        <w:t>mnl_ProcessImageForNeurolucidaImages</w:t>
-      </w:r>
-      <w:proofErr w:type="spellEnd"/>
+        <w:t>[cData,Scale,dim]=mnl_ProcessImageForNeurolucidaImages</w:t>
+      </w:r>
     </w:p>
     <w:p>
       <w:pPr>
@@ -357,15 +282,7 @@
         </w:r>
       </w:hyperlink>
       <w:r>
-        <w:t xml:space="preserve">. If ‘y’ is entered then </w:t>
-      </w:r>
-      <w:proofErr w:type="spellStart"/>
-      <w:r>
-        <w:t>the</w:t>
-      </w:r>
-      <w:proofErr w:type="spellEnd"/>
-      <w:r>
-        <w:t xml:space="preserve"> chromatic aberration correction is performed requiring the following steps. </w:t>
+        <w:t xml:space="preserve">. If ‘y’ is entered then the chromatic aberration correction is performed requiring the following steps. </w:t>
       </w:r>
     </w:p>
     <w:p>
@@ -421,18 +338,10 @@
         </w:numPr>
       </w:pPr>
       <w:r>
-        <w:t xml:space="preserve">An example is provided within the </w:t>
-      </w:r>
-      <w:proofErr w:type="spellStart"/>
-      <w:r>
-        <w:t>QDyeFinder</w:t>
-      </w:r>
-      <w:proofErr w:type="spellEnd"/>
-      <w:r>
-        <w:t xml:space="preserve"> repository inside the processed traces folder entitled </w:t>
-      </w:r>
-      <w:r>
-        <w:t>xxx</w:t>
+        <w:t xml:space="preserve">An example is provided within the QDyeFinder repository inside the processed traces folder entitled </w:t>
+      </w:r>
+      <w:r>
+        <w:t>‘ChromaticCorrections_SeeDB_x63.mat’</w:t>
       </w:r>
     </w:p>
     <w:p>
@@ -444,15 +353,7 @@
         </w:numPr>
       </w:pPr>
       <w:r>
-        <w:t xml:space="preserve">NB This is </w:t>
-      </w:r>
-      <w:proofErr w:type="gramStart"/>
-      <w:r>
-        <w:t>bespoke</w:t>
-      </w:r>
-      <w:proofErr w:type="gramEnd"/>
-      <w:r>
-        <w:t xml:space="preserve"> for each microscope, and if the laser paths have been re-aligned, etc.. this may change. If you are using your own image do not use the correction file provided as a demo</w:t>
+        <w:t>NB This is bespoke for each microscope, and if the laser paths have been re-aligned, etc.. this may change. If you are using your own image do not use the correction file provided as a demo</w:t>
       </w:r>
     </w:p>
     <w:p>
@@ -477,15 +378,7 @@
         </w:numPr>
       </w:pPr>
       <w:r>
-        <w:t>This workspace is saved as “</w:t>
-      </w:r>
-      <w:proofErr w:type="spellStart"/>
-      <w:r>
-        <w:t>ProcessedImage.mat</w:t>
-      </w:r>
-      <w:proofErr w:type="spellEnd"/>
-      <w:r>
-        <w:t>” with the variables described in the docstring.</w:t>
+        <w:t>This workspace is saved as “ProcessedImage.mat” with the variables described in the docstring.</w:t>
       </w:r>
     </w:p>
     <w:p>
@@ -497,34 +390,7 @@
         </w:numPr>
       </w:pPr>
       <w:r>
-        <w:t>If you have already performed the tracing and image processing somewhere else feel free to load yo</w:t>
-      </w:r>
-      <w:r>
-        <w:t>ur image as the variable “</w:t>
-      </w:r>
-      <w:proofErr w:type="spellStart"/>
-      <w:r>
-        <w:t>cData</w:t>
-      </w:r>
-      <w:proofErr w:type="spellEnd"/>
-      <w:r>
-        <w:t xml:space="preserve">” with the </w:t>
-      </w:r>
-      <w:proofErr w:type="spellStart"/>
-      <w:r>
-        <w:t>xyz</w:t>
-      </w:r>
-      <w:proofErr w:type="spellEnd"/>
-      <w:r>
-        <w:t xml:space="preserve"> scale as “Scale”, and the </w:t>
-      </w:r>
-      <w:proofErr w:type="spellStart"/>
-      <w:r>
-        <w:t>xycz</w:t>
-      </w:r>
-      <w:proofErr w:type="spellEnd"/>
-      <w:r>
-        <w:t xml:space="preserve"> dimensions as “dim”.</w:t>
+        <w:t>If you have already performed the tracing and image processing somewhere else feel free to load your image as the variable “cData” with the xyz scale as “Scale”, and the xycz dimensions as “dim”.</w:t>
       </w:r>
     </w:p>
     <w:p>
@@ -545,18 +411,16 @@
     </w:p>
     <w:p>
       <w:r>
-        <w:t xml:space="preserve">Currently </w:t>
-      </w:r>
-      <w:proofErr w:type="spellStart"/>
-      <w:r>
-        <w:t>QDyeFinder</w:t>
-      </w:r>
-      <w:proofErr w:type="spellEnd"/>
-      <w:r>
-        <w:t xml:space="preserve"> is only functional with Neurolucida360 files, that have been saved in the .xml file format. A demo data set will be available in the repository section as well.</w:t>
-      </w:r>
-      <w:r>
-        <w:t xml:space="preserve"> (Somas.xml = Somas, and Traces.xml=Neurite traces).</w:t>
+        <w:t>Currently QDyeFinder is only functional with Neurolucida360 files, that have been saved in the .xml file format. A demo data set will be available in the repository section as well.</w:t>
+      </w:r>
+      <w:r>
+        <w:t xml:space="preserve"> (Somas.xml = Somas, and Traces.xml=Neurite traces)</w:t>
+      </w:r>
+      <w:r>
+        <w:t>, this must be used in conjunction with the data files available here (link to RIKEN repository) which will be available soon</w:t>
+      </w:r>
+      <w:r>
+        <w:t>.</w:t>
       </w:r>
     </w:p>
     <w:p>
@@ -605,32 +469,14 @@
         </w:rPr>
       </w:pPr>
       <w:r>
-        <w:t>Where ‘</w:t>
-      </w:r>
-      <w:proofErr w:type="spellStart"/>
-      <w:r>
-        <w:t>fname</w:t>
-      </w:r>
-      <w:proofErr w:type="spellEnd"/>
-      <w:r>
-        <w:t xml:space="preserve">’ is the filename (without the extension) of the location of the somas. And </w:t>
-      </w:r>
-      <w:proofErr w:type="spellStart"/>
-      <w:r>
-        <w:t>cData</w:t>
-      </w:r>
-      <w:proofErr w:type="spellEnd"/>
-      <w:r>
-        <w:t xml:space="preserve">, Scale, and dim are the outputs from </w:t>
-      </w:r>
-      <w:proofErr w:type="spellStart"/>
+        <w:t xml:space="preserve">Where ‘fname’ is the filename (without the extension) of the location of the somas. And cData, Scale, and dim are the outputs from </w:t>
+      </w:r>
       <w:r>
         <w:rPr>
           <w:shd w:val="pct15" w:color="auto" w:fill="FFFFFF"/>
         </w:rPr>
         <w:t>mnl_ProcessImageForNeurolucidaImages</w:t>
       </w:r>
-      <w:proofErr w:type="spellEnd"/>
       <w:r>
         <w:t>.</w:t>
       </w:r>
@@ -701,15 +547,7 @@
         <w:t>Scatterplots of the background and the selected voxel intensity</w:t>
       </w:r>
       <w:r>
-        <w:t xml:space="preserve"> that compare the values between each channel is provided as a </w:t>
-      </w:r>
-      <w:proofErr w:type="gramStart"/>
-      <w:r>
-        <w:t>pop up</w:t>
-      </w:r>
-      <w:proofErr w:type="gramEnd"/>
-      <w:r>
-        <w:t xml:space="preserve"> figure that can be used to evaluate whether there is a correlation between channels (usually this means something has gone wrong in your imaging).</w:t>
+        <w:t xml:space="preserve"> that compare the values between each channel is provided as a pop up figure that can be used to evaluate whether there is a correlation between channels (usually this means something has gone wrong in your imaging).</w:t>
       </w:r>
       <w:r>
         <w:t xml:space="preserve"> </w:t>
@@ -790,15 +628,7 @@
         </w:numPr>
       </w:pPr>
       <w:r>
-        <w:t>The output file is automatically saved as ‘</w:t>
-      </w:r>
-      <w:proofErr w:type="spellStart"/>
-      <w:r>
-        <w:t>ProcessedSomas.mat</w:t>
-      </w:r>
-      <w:proofErr w:type="spellEnd"/>
-      <w:r>
-        <w:t>’ with the outputs described in the docstring.</w:t>
+        <w:t>The output file is automatically saved as ‘ProcessedSomas.mat’ with the outputs described in the docstring.</w:t>
       </w:r>
     </w:p>
     <w:p>
@@ -846,32 +676,14 @@
       </w:pPr>
       <w:r>
         <w:lastRenderedPageBreak/>
-        <w:t>Where ‘</w:t>
-      </w:r>
-      <w:proofErr w:type="spellStart"/>
-      <w:r>
-        <w:t>fname</w:t>
-      </w:r>
-      <w:proofErr w:type="spellEnd"/>
-      <w:r>
-        <w:t xml:space="preserve">’ is the filename (without the extension) of the location of the somas. And </w:t>
-      </w:r>
-      <w:proofErr w:type="spellStart"/>
-      <w:r>
-        <w:t>cData</w:t>
-      </w:r>
-      <w:proofErr w:type="spellEnd"/>
-      <w:r>
-        <w:t xml:space="preserve">, Scale, and dim are the outputs from </w:t>
-      </w:r>
-      <w:proofErr w:type="spellStart"/>
+        <w:t xml:space="preserve">Where ‘fname’ is the filename (without the extension) of the location of the somas. And cData, Scale, and dim are the outputs from </w:t>
+      </w:r>
       <w:r>
         <w:rPr>
           <w:shd w:val="pct15" w:color="auto" w:fill="FFFFFF"/>
         </w:rPr>
         <w:t>mnl_ProcessImageForNeurolucidaImages</w:t>
       </w:r>
-      <w:proofErr w:type="spellEnd"/>
       <w:r>
         <w:t xml:space="preserve">. The following information describes the user prompts in more detail </w:t>
       </w:r>
@@ -893,13 +705,8 @@
         <w:pStyle w:val="ListParagraph"/>
         <w:ind w:left="1440"/>
       </w:pPr>
-      <w:proofErr w:type="spellStart"/>
-      <w:r>
-        <w:t>Occaisonally</w:t>
-      </w:r>
-      <w:proofErr w:type="spellEnd"/>
-      <w:r>
-        <w:t>, the Neurolucida algorithms select the edge of a neurite rather than the middle. If you select ‘y’ this option will attempt to correct this by finding the location of the true middle.</w:t>
+      <w:r>
+        <w:t>Occaisonally, the Neurolucida algorithms select the edge of a neurite rather than the middle. If you select ‘y’ this option will attempt to correct this by finding the location of the true middle.</w:t>
       </w:r>
     </w:p>
     <w:p>
@@ -959,15 +766,7 @@
         </w:numPr>
       </w:pPr>
       <w:r>
-        <w:t xml:space="preserve">Scatterplots of the background and the selected voxel intensity that compare the values between each channel is provided as a </w:t>
-      </w:r>
-      <w:proofErr w:type="gramStart"/>
-      <w:r>
-        <w:t>pop up</w:t>
-      </w:r>
-      <w:proofErr w:type="gramEnd"/>
-      <w:r>
-        <w:t xml:space="preserve"> figure that can be used to evaluate whether there is a correlation between channels (usually this means something has gone wrong in your imaging). </w:t>
+        <w:t xml:space="preserve">Scatterplots of the background and the selected voxel intensity that compare the values between each channel is provided as a pop up figure that can be used to evaluate whether there is a correlation between channels (usually this means something has gone wrong in your imaging). </w:t>
       </w:r>
     </w:p>
     <w:p>
@@ -1084,15 +883,7 @@
         </w:numPr>
       </w:pPr>
       <w:r>
-        <w:t xml:space="preserve">If you are familiar with or </w:t>
-      </w:r>
-      <w:proofErr w:type="gramStart"/>
-      <w:r>
-        <w:t>data, or</w:t>
-      </w:r>
-      <w:proofErr w:type="gramEnd"/>
-      <w:r>
-        <w:t xml:space="preserve"> have already run similar images then it will recommend to select ‘n’ to save time. In our images we found a minimum distance of 5um (for x63 images) or 10um (for x20 images) worked  best.</w:t>
+        <w:t>If you are familiar with or data, or have already run similar images then it will recommend to select ‘n’ to save time. In our images we found a minimum distance of 5um (for x63 images) or 10um (for x20 images) worked  best.</w:t>
       </w:r>
     </w:p>
     <w:p>
@@ -1158,15 +949,7 @@
         </w:numPr>
       </w:pPr>
       <w:r>
-        <w:t xml:space="preserve">Fairly self-explanatory, a final figure of your traces is produced. Select </w:t>
-      </w:r>
-      <w:proofErr w:type="gramStart"/>
-      <w:r>
-        <w:t>no, if</w:t>
-      </w:r>
-      <w:proofErr w:type="gramEnd"/>
-      <w:r>
-        <w:t xml:space="preserve"> you want to save time and processing power.</w:t>
+        <w:t>Fairly self-explanatory, a final figure of your traces is produced. Select no, if you want to save time and processing power.</w:t>
       </w:r>
     </w:p>
     <w:p>
@@ -1178,21 +961,13 @@
         </w:numPr>
       </w:pPr>
       <w:r>
-        <w:t>The output file is automatically saved as ‘</w:t>
-      </w:r>
-      <w:proofErr w:type="spellStart"/>
-      <w:r>
-        <w:t>Processed</w:t>
+        <w:t>The output file is automatically saved as ‘Processed</w:t>
       </w:r>
       <w:r>
         <w:t>Trace</w:t>
       </w:r>
       <w:r>
-        <w:t>s.mat</w:t>
-      </w:r>
-      <w:proofErr w:type="spellEnd"/>
-      <w:r>
-        <w:t>’ with the outputs described in the docstring.</w:t>
+        <w:t>s.mat’ with the outputs described in the docstring.</w:t>
       </w:r>
     </w:p>
     <w:p/>
@@ -1212,47 +987,7 @@
     </w:p>
     <w:p>
       <w:r>
-        <w:t xml:space="preserve">Before running the dCrawler algorithm it is recommended to determine what is a good threshold would be by manually tracing values in </w:t>
-      </w:r>
-      <w:proofErr w:type="gramStart"/>
-      <w:r>
-        <w:t>Neurolucida, and</w:t>
-      </w:r>
-      <w:proofErr w:type="gramEnd"/>
-      <w:r>
-        <w:t xml:space="preserve"> assigning traces with that belong to the same group in the same set in Neurolucida360 (stored in the ‘</w:t>
-      </w:r>
-      <w:proofErr w:type="spellStart"/>
-      <w:r>
-        <w:t>SetId</w:t>
-      </w:r>
-      <w:proofErr w:type="spellEnd"/>
-      <w:r>
-        <w:t xml:space="preserve">’ field of the </w:t>
-      </w:r>
-      <w:proofErr w:type="spellStart"/>
-      <w:r>
-        <w:t>efPxTrace</w:t>
-      </w:r>
-      <w:proofErr w:type="spellEnd"/>
-      <w:r>
-        <w:t xml:space="preserve"> structure in </w:t>
-      </w:r>
-      <w:proofErr w:type="spellStart"/>
-      <w:r>
-        <w:t>QDyeFinder</w:t>
-      </w:r>
-      <w:proofErr w:type="spellEnd"/>
-      <w:r>
-        <w:t>). Example file provided as “</w:t>
-      </w:r>
-      <w:proofErr w:type="spellStart"/>
-      <w:r>
-        <w:t>ProcessedTraces_Manual.mat</w:t>
-      </w:r>
-      <w:proofErr w:type="spellEnd"/>
-      <w:r>
-        <w:t xml:space="preserve">” in the repository </w:t>
+        <w:t xml:space="preserve">Before running the dCrawler algorithm it is recommended to determine what is a good threshold would be by manually tracing values in Neurolucida, and assigning traces with that belong to the same group in the same set in Neurolucida360 (stored in the ‘SetId’ field of the efPxTrace structure in QDyeFinder). Example file provided as “ProcessedTraces_Manual.mat” in the repository </w:t>
       </w:r>
     </w:p>
     <w:p>
@@ -1285,28 +1020,12 @@
     </w:p>
     <w:p>
       <w:r>
-        <w:t>Where ‘</w:t>
-      </w:r>
-      <w:proofErr w:type="spellStart"/>
-      <w:r>
-        <w:t>efPxTrace</w:t>
-      </w:r>
-      <w:proofErr w:type="spellEnd"/>
-      <w:r>
-        <w:t>’ is the output from 2. Processed Traces.</w:t>
-      </w:r>
-    </w:p>
-    <w:p>
-      <w:r>
-        <w:t>This will provide the optimum threshold value (</w:t>
-      </w:r>
-      <w:proofErr w:type="spellStart"/>
-      <w:r>
-        <w:t>OptThreshMedian</w:t>
-      </w:r>
-      <w:proofErr w:type="spellEnd"/>
-      <w:r>
-        <w:t xml:space="preserve">) as calculated via the F1 </w:t>
+        <w:t>Where ‘efPxTrace’ is the output from 2. Processed Traces.</w:t>
+      </w:r>
+    </w:p>
+    <w:p>
+      <w:r>
+        <w:t xml:space="preserve">This will provide the optimum threshold value (OptThreshMedian) as calculated via the F1 </w:t>
       </w:r>
     </w:p>
     <w:p>
@@ -1401,19 +1120,13 @@
         <w:t>mnl_ProcessTracesFromNeurolucida_DendritesSomas_v14</w:t>
       </w:r>
       <w:r>
-        <w:t xml:space="preserve">. Typically termed </w:t>
-      </w:r>
-      <w:proofErr w:type="spellStart"/>
-      <w:r>
-        <w:t>efPxTrace</w:t>
-      </w:r>
-      <w:proofErr w:type="spellEnd"/>
+        <w:t>. Typically termed efPxTrace</w:t>
+      </w:r>
     </w:p>
     <w:p>
       <w:pPr>
         <w:spacing w:after="0"/>
       </w:pPr>
-      <w:proofErr w:type="spellStart"/>
       <w:r>
         <w:rPr>
           <w:b/>
@@ -1421,7 +1134,6 @@
         </w:rPr>
         <w:t>EuThresh</w:t>
       </w:r>
-      <w:proofErr w:type="spellEnd"/>
       <w:r>
         <w:t xml:space="preserve"> – The threshold for dCrawler</w:t>
       </w:r>
@@ -1473,7 +1185,6 @@
           <w:rFonts w:eastAsia="Times New Roman" w:cstheme="minorHAnsi"/>
         </w:rPr>
       </w:pPr>
-      <w:proofErr w:type="spellStart"/>
       <w:r>
         <w:rPr>
           <w:rFonts w:eastAsia="Times New Roman" w:cstheme="minorHAnsi"/>
@@ -1482,7 +1193,6 @@
         </w:rPr>
         <w:t>FigureDisplay</w:t>
       </w:r>
-      <w:proofErr w:type="spellEnd"/>
       <w:r>
         <w:rPr>
           <w:rFonts w:eastAsia="Times New Roman" w:cstheme="minorHAnsi"/>
@@ -1515,45 +1225,16 @@
         <w:rPr>
           <w:rFonts w:eastAsia="Times New Roman" w:cstheme="minorHAnsi"/>
         </w:rPr>
-        <w:t xml:space="preserve"> – </w:t>
-      </w:r>
-      <w:proofErr w:type="spellStart"/>
-      <w:r>
+        <w:t xml:space="preserve"> – tSNE location values, if they are not present please leave as empty []</w:t>
+      </w:r>
+    </w:p>
+    <w:p>
+      <w:pPr>
+        <w:spacing w:after="0"/>
         <w:rPr>
           <w:rFonts w:eastAsia="Times New Roman" w:cstheme="minorHAnsi"/>
         </w:rPr>
-        <w:t>tSNE</w:t>
-      </w:r>
-      <w:proofErr w:type="spellEnd"/>
-      <w:r>
-        <w:rPr>
-          <w:rFonts w:eastAsia="Times New Roman" w:cstheme="minorHAnsi"/>
-        </w:rPr>
-        <w:t xml:space="preserve"> location </w:t>
-      </w:r>
-      <w:proofErr w:type="gramStart"/>
-      <w:r>
-        <w:rPr>
-          <w:rFonts w:eastAsia="Times New Roman" w:cstheme="minorHAnsi"/>
-        </w:rPr>
-        <w:t>values, if</w:t>
-      </w:r>
-      <w:proofErr w:type="gramEnd"/>
-      <w:r>
-        <w:rPr>
-          <w:rFonts w:eastAsia="Times New Roman" w:cstheme="minorHAnsi"/>
-        </w:rPr>
-        <w:t xml:space="preserve"> they are not present please leave as empty []</w:t>
-      </w:r>
-    </w:p>
-    <w:p>
-      <w:pPr>
-        <w:spacing w:after="0"/>
-        <w:rPr>
-          <w:rFonts w:eastAsia="Times New Roman" w:cstheme="minorHAnsi"/>
-        </w:rPr>
-      </w:pPr>
-      <w:proofErr w:type="spellStart"/>
+      </w:pPr>
       <w:r>
         <w:rPr>
           <w:rFonts w:eastAsia="Times New Roman" w:cstheme="minorHAnsi"/>
@@ -1562,7 +1243,6 @@
         </w:rPr>
         <w:t>MinPoints</w:t>
       </w:r>
-      <w:proofErr w:type="spellEnd"/>
       <w:r>
         <w:rPr>
           <w:rFonts w:eastAsia="Times New Roman" w:cstheme="minorHAnsi"/>
@@ -1577,35 +1257,19 @@
           <w:rFonts w:eastAsia="Times New Roman" w:cstheme="minorHAnsi"/>
         </w:rPr>
       </w:pPr>
-      <w:proofErr w:type="spellStart"/>
       <w:r>
         <w:rPr>
           <w:rFonts w:eastAsia="Times New Roman" w:cstheme="minorHAnsi"/>
           <w:b/>
           <w:bCs/>
         </w:rPr>
-        <w:t>Min</w:t>
+        <w:t>MinLength</w:t>
       </w:r>
       <w:r>
         <w:rPr>
           <w:rFonts w:eastAsia="Times New Roman" w:cstheme="minorHAnsi"/>
-          <w:b/>
-          <w:bCs/>
-        </w:rPr>
-        <w:t>Length</w:t>
-      </w:r>
-      <w:proofErr w:type="spellEnd"/>
-      <w:r>
-        <w:rPr>
-          <w:rFonts w:eastAsia="Times New Roman" w:cstheme="minorHAnsi"/>
-        </w:rPr>
-        <w:t xml:space="preserve"> – The minimum </w:t>
-      </w:r>
-      <w:r>
-        <w:rPr>
-          <w:rFonts w:eastAsia="Times New Roman" w:cstheme="minorHAnsi"/>
-        </w:rPr>
-        <w:t>cumulative length of fragments in the cluster (in um). Usually not needed (i.e. =0).</w:t>
+        </w:rPr>
+        <w:t xml:space="preserve"> – The minimum cumulative length of fragments in the cluster (in um). Usually not needed (i.e. =0).</w:t>
       </w:r>
     </w:p>
     <w:p>
@@ -1635,7 +1299,6 @@
           <w:rFonts w:cstheme="minorHAnsi"/>
         </w:rPr>
       </w:pPr>
-      <w:proofErr w:type="spellStart"/>
       <w:r>
         <w:rPr>
           <w:rFonts w:cstheme="minorHAnsi"/>
@@ -1644,7 +1307,6 @@
         </w:rPr>
         <w:t>FinalClusters</w:t>
       </w:r>
-      <w:proofErr w:type="spellEnd"/>
       <w:r>
         <w:rPr>
           <w:rFonts w:cstheme="minorHAnsi"/>
@@ -1659,7 +1321,6 @@
           <w:rFonts w:cstheme="minorHAnsi"/>
         </w:rPr>
       </w:pPr>
-      <w:proofErr w:type="spellStart"/>
       <w:r>
         <w:rPr>
           <w:rFonts w:cstheme="minorHAnsi"/>
@@ -1668,58 +1329,55 @@
         </w:rPr>
         <w:t>FinalClusterIDs</w:t>
       </w:r>
-      <w:proofErr w:type="spellEnd"/>
       <w:r>
         <w:rPr>
           <w:rFonts w:cstheme="minorHAnsi"/>
         </w:rPr>
-        <w:t xml:space="preserve"> – A simple array where each row corresponds to each trace (in </w:t>
-      </w:r>
-      <w:proofErr w:type="spellStart"/>
-      <w:r>
+        <w:t xml:space="preserve"> – A simple array where each row corresponds to each trace (in efPxTrace) and the value indicates which cluster the trace belongs to.</w:t>
+      </w:r>
+    </w:p>
+    <w:p>
+      <w:pPr>
+        <w:spacing w:after="0"/>
         <w:rPr>
           <w:rFonts w:cstheme="minorHAnsi"/>
         </w:rPr>
-        <w:t>efPxTrace</w:t>
-      </w:r>
-      <w:proofErr w:type="spellEnd"/>
-      <w:r>
-        <w:rPr>
-          <w:rFonts w:cstheme="minorHAnsi"/>
-        </w:rPr>
-        <w:t>) and the value indicates which cluster the trace belongs to.</w:t>
-      </w:r>
-    </w:p>
-    <w:p>
-      <w:pPr>
-        <w:spacing w:after="0"/>
-        <w:rPr>
-          <w:rFonts w:cstheme="minorHAnsi"/>
-        </w:rPr>
-      </w:pPr>
-      <w:proofErr w:type="spellStart"/>
+      </w:pPr>
       <w:r>
         <w:rPr>
           <w:rFonts w:cstheme="minorHAnsi"/>
           <w:b/>
           <w:bCs/>
         </w:rPr>
-        <w:t>NumTraceLim</w:t>
-      </w:r>
-      <w:proofErr w:type="spellEnd"/>
+        <w:t>NumTraceLim –</w:t>
+      </w:r>
+      <w:r>
+        <w:rPr>
+          <w:rFonts w:cstheme="minorHAnsi"/>
+        </w:rPr>
+        <w:t xml:space="preserve"> The Minimum number of points for a cluster to remain</w:t>
+      </w:r>
+    </w:p>
+    <w:p>
+      <w:pPr>
+        <w:spacing w:after="0"/>
+        <w:rPr>
+          <w:rFonts w:cstheme="minorHAnsi"/>
+        </w:rPr>
+      </w:pPr>
       <w:r>
         <w:rPr>
           <w:rFonts w:cstheme="minorHAnsi"/>
           <w:b/>
           <w:bCs/>
         </w:rPr>
-        <w:t xml:space="preserve"> –</w:t>
+        <w:t>MinDendriteLength</w:t>
       </w:r>
       <w:r>
         <w:rPr>
           <w:rFonts w:cstheme="minorHAnsi"/>
         </w:rPr>
-        <w:t xml:space="preserve"> The Minimum number of points for a cluster to remain</w:t>
+        <w:t xml:space="preserve"> – The minimum total length of neurites for a cluster to remain</w:t>
       </w:r>
     </w:p>
     <w:p>
@@ -1729,57 +1387,19 @@
           <w:rFonts w:cstheme="minorHAnsi"/>
         </w:rPr>
       </w:pPr>
-      <w:proofErr w:type="spellStart"/>
       <w:r>
         <w:rPr>
           <w:rFonts w:cstheme="minorHAnsi"/>
           <w:b/>
           <w:bCs/>
         </w:rPr>
-        <w:t>MinDendriteLength</w:t>
-      </w:r>
-      <w:proofErr w:type="spellEnd"/>
+        <w:t>Y</w:t>
+      </w:r>
       <w:r>
         <w:rPr>
           <w:rFonts w:cstheme="minorHAnsi"/>
         </w:rPr>
-        <w:t xml:space="preserve"> – The minimum total length of neurites for a cluster to remain</w:t>
-      </w:r>
-    </w:p>
-    <w:p>
-      <w:pPr>
-        <w:spacing w:after="0"/>
-        <w:rPr>
-          <w:rFonts w:cstheme="minorHAnsi"/>
-        </w:rPr>
-      </w:pPr>
-      <w:r>
-        <w:rPr>
-          <w:rFonts w:cstheme="minorHAnsi"/>
-          <w:b/>
-          <w:bCs/>
-        </w:rPr>
-        <w:t>Y</w:t>
-      </w:r>
-      <w:r>
-        <w:rPr>
-          <w:rFonts w:cstheme="minorHAnsi"/>
-        </w:rPr>
-        <w:t xml:space="preserve"> – The locations of each traces colour in </w:t>
-      </w:r>
-      <w:proofErr w:type="spellStart"/>
-      <w:r>
-        <w:rPr>
-          <w:rFonts w:cstheme="minorHAnsi"/>
-        </w:rPr>
-        <w:t>tSNE</w:t>
-      </w:r>
-      <w:proofErr w:type="spellEnd"/>
-      <w:r>
-        <w:rPr>
-          <w:rFonts w:cstheme="minorHAnsi"/>
-        </w:rPr>
-        <w:t xml:space="preserve"> space.</w:t>
+        <w:t xml:space="preserve"> – The locations of each traces colour in tSNE space.</w:t>
       </w:r>
     </w:p>
     <w:p/>
@@ -1794,15 +1414,7 @@
     </w:p>
     <w:p>
       <w:r>
-        <w:t xml:space="preserve">Need any more help? Please contact the lab via DM on twitter @TakeshiImaiLab. Or use the correspondence address on our </w:t>
-      </w:r>
-      <w:proofErr w:type="spellStart"/>
-      <w:r>
-        <w:t>biorxiv</w:t>
-      </w:r>
-      <w:proofErr w:type="spellEnd"/>
-      <w:r>
-        <w:t xml:space="preserve"> paper</w:t>
+        <w:t>Need any more help? Please contact the lab via DM on twitter @TakeshiImaiLab. Or use the correspondence address on our biorxiv paper</w:t>
       </w:r>
       <w:r>
         <w:t>.</w:t>

</xml_diff>